<commit_message>
actually finalize assignment 3
</commit_message>
<xml_diff>
--- a/Assignment3/A3_Report.docx
+++ b/Assignment3/A3_Report.docx
@@ -62,6 +62,9 @@
     </w:p>
     <w:p>
       <w:r>
+        <w:rPr>
+          <w:noProof/>
+        </w:rPr>
         <w:drawing>
           <wp:inline distT="0" distB="0" distL="0" distR="0" wp14:anchorId="4743B332" wp14:editId="6DC285AA">
             <wp:extent cx="5943600" cy="3334385"/>
@@ -111,6 +114,9 @@
     </w:p>
     <w:p>
       <w:r>
+        <w:rPr>
+          <w:noProof/>
+        </w:rPr>
         <w:drawing>
           <wp:inline distT="0" distB="0" distL="0" distR="0" wp14:anchorId="0A48660E" wp14:editId="239648D4">
             <wp:extent cx="5943600" cy="991870"/>
@@ -161,6 +167,9 @@
     </w:p>
     <w:p>
       <w:r>
+        <w:rPr>
+          <w:noProof/>
+        </w:rPr>
         <w:drawing>
           <wp:inline distT="0" distB="0" distL="0" distR="0" wp14:anchorId="58A0053E" wp14:editId="0DF5F750">
             <wp:extent cx="4944165" cy="562053"/>
@@ -613,6 +622,9 @@
     </w:p>
     <w:p>
       <w:r>
+        <w:rPr>
+          <w:noProof/>
+        </w:rPr>
         <w:drawing>
           <wp:inline distT="0" distB="0" distL="0" distR="0" wp14:anchorId="61A578C6" wp14:editId="26FA7370">
             <wp:extent cx="3991532" cy="543001"/>
@@ -667,6 +679,9 @@
     </w:p>
     <w:p>
       <w:r>
+        <w:rPr>
+          <w:noProof/>
+        </w:rPr>
         <w:drawing>
           <wp:inline distT="0" distB="0" distL="0" distR="0" wp14:anchorId="32FD1A06" wp14:editId="625C938F">
             <wp:extent cx="1930901" cy="1837038"/>
@@ -712,6 +727,9 @@
     </w:p>
     <w:p>
       <w:r>
+        <w:rPr>
+          <w:noProof/>
+        </w:rPr>
         <w:drawing>
           <wp:inline distT="0" distB="0" distL="0" distR="0" wp14:anchorId="7AC52B42" wp14:editId="6151BE53">
             <wp:extent cx="2638793" cy="4134427"/>
@@ -756,6 +774,9 @@
     </w:p>
     <w:p>
       <w:r>
+        <w:rPr>
+          <w:noProof/>
+        </w:rPr>
         <w:drawing>
           <wp:inline distT="0" distB="0" distL="0" distR="0" wp14:anchorId="05AF2261" wp14:editId="1FD5B90D">
             <wp:extent cx="5163271" cy="1086002"/>
@@ -800,6 +821,9 @@
     </w:p>
     <w:p>
       <w:r>
+        <w:rPr>
+          <w:noProof/>
+        </w:rPr>
         <w:drawing>
           <wp:inline distT="0" distB="0" distL="0" distR="0" wp14:anchorId="4B0B769B" wp14:editId="40B0518B">
             <wp:extent cx="3858163" cy="628738"/>
@@ -903,7 +927,7 @@
       <w:r>
         <w:br/>
       </w:r>
-      <w:hyperlink r:id="rId22" w:history="1">
+      <w:hyperlink r:id="rId22" w:anchor="L12-L47" w:history="1">
         <w:r>
           <w:rPr>
             <w:rStyle w:val="Hyperlink"/>
@@ -957,7 +981,35 @@
         </w:rPr>
       </w:pPr>
       <w:r>
-        <w:t>I learned that to get the reduced dataset, we can calculate the centroids of each cluster of data points.</w:t>
+        <w:t xml:space="preserve">I learned that to get the reduced </w:t>
+      </w:r>
+      <w:r>
+        <w:t xml:space="preserve">X of the </w:t>
+      </w:r>
+      <w:r>
+        <w:t xml:space="preserve">dataset, we can </w:t>
+      </w:r>
+      <w:r>
+        <w:t>get</w:t>
+      </w:r>
+      <w:r>
+        <w:t xml:space="preserve"> the centroids of each cluster of data points.</w:t>
+      </w:r>
+    </w:p>
+    <w:p>
+      <w:pPr>
+        <w:pStyle w:val="ListParagraph"/>
+        <w:numPr>
+          <w:ilvl w:val="0"/>
+          <w:numId w:val="1"/>
+        </w:numPr>
+        <w:rPr>
+          <w:b/>
+          <w:bCs/>
+        </w:rPr>
+      </w:pPr>
+      <w:r>
+        <w:t>I learned that to get the reduced y of the dataset, we can get it using the most common labels of each cluster.</w:t>
       </w:r>
     </w:p>
     <w:p>

</xml_diff>